<commit_message>
renamed point >> x
</commit_message>
<xml_diff>
--- a/exp6/data/formatted_measurements.docx
+++ b/exp6/data/formatted_measurements.docx
@@ -348,8 +348,8 @@
       </w:tblPr>
       <w:tblGrid>
         <w:gridCol w:w="369"/>
-        <w:gridCol w:w="1225"/>
-        <w:gridCol w:w="1225"/>
+        <w:gridCol w:w="778"/>
+        <w:gridCol w:w="778"/>
       </w:tblGrid>
       <w:tr>
         <w:trPr>
@@ -410,31 +410,38 @@
                 <w:lang w:eastAsia="de-CH"/>
               </w:rPr>
             </w:pPr>
-            <w:proofErr w:type="spellStart"/>
-            <w:r>
-              <w:rPr>
-                <w:rFonts w:ascii="Calibri" w:eastAsia="Times New Roman" w:hAnsi="Calibri" w:cs="Times New Roman"/>
-                <w:color w:val="000000"/>
-                <w:lang w:eastAsia="de-CH"/>
-              </w:rPr>
-              <w:t>point</w:t>
-            </w:r>
-            <w:proofErr w:type="spellEnd"/>
-            <w:r>
-              <w:rPr>
-                <w:rFonts w:ascii="Calibri" w:eastAsia="Times New Roman" w:hAnsi="Calibri" w:cs="Times New Roman"/>
-                <w:color w:val="000000"/>
-                <w:lang w:eastAsia="de-CH"/>
-              </w:rPr>
-              <w:t xml:space="preserve"> 1</w:t>
-            </w:r>
-            <w:r>
-              <w:rPr>
-                <w:rFonts w:ascii="Calibri" w:eastAsia="Times New Roman" w:hAnsi="Calibri" w:cs="Times New Roman"/>
-                <w:color w:val="000000"/>
-                <w:lang w:eastAsia="de-CH"/>
-              </w:rPr>
-              <w:t xml:space="preserve"> (cm)</w:t>
+            <w:r>
+              <w:rPr>
+                <w:rFonts w:ascii="Calibri" w:eastAsia="Times New Roman" w:hAnsi="Calibri" w:cs="Times New Roman"/>
+                <w:color w:val="000000"/>
+                <w:lang w:eastAsia="de-CH"/>
+              </w:rPr>
+              <w:t>X</w:t>
+            </w:r>
+            <w:r>
+              <w:rPr>
+                <w:rFonts w:ascii="Calibri" w:eastAsia="Times New Roman" w:hAnsi="Calibri" w:cs="Times New Roman"/>
+                <w:color w:val="000000"/>
+                <w:vertAlign w:val="subscript"/>
+                <w:lang w:eastAsia="de-CH"/>
+              </w:rPr>
+              <w:t>1</w:t>
+            </w:r>
+            <w:r>
+              <w:rPr>
+                <w:rFonts w:ascii="Calibri" w:eastAsia="Times New Roman" w:hAnsi="Calibri" w:cs="Times New Roman"/>
+                <w:color w:val="000000"/>
+                <w:lang w:eastAsia="de-CH"/>
+              </w:rPr>
+              <w:t xml:space="preserve"> </w:t>
+            </w:r>
+            <w:r>
+              <w:rPr>
+                <w:rFonts w:ascii="Calibri" w:eastAsia="Times New Roman" w:hAnsi="Calibri" w:cs="Times New Roman"/>
+                <w:color w:val="000000"/>
+                <w:lang w:eastAsia="de-CH"/>
+              </w:rPr>
+              <w:t>(cm)</w:t>
             </w:r>
           </w:p>
         </w:tc>
@@ -460,23 +467,22 @@
                 <w:lang w:eastAsia="de-CH"/>
               </w:rPr>
             </w:pPr>
-            <w:proofErr w:type="spellStart"/>
-            <w:r>
-              <w:rPr>
-                <w:rFonts w:ascii="Calibri" w:eastAsia="Times New Roman" w:hAnsi="Calibri" w:cs="Times New Roman"/>
-                <w:color w:val="000000"/>
-                <w:lang w:eastAsia="de-CH"/>
-              </w:rPr>
-              <w:t>point</w:t>
-            </w:r>
-            <w:proofErr w:type="spellEnd"/>
-            <w:r>
-              <w:rPr>
-                <w:rFonts w:ascii="Calibri" w:eastAsia="Times New Roman" w:hAnsi="Calibri" w:cs="Times New Roman"/>
-                <w:color w:val="000000"/>
-                <w:lang w:eastAsia="de-CH"/>
-              </w:rPr>
-              <w:t xml:space="preserve"> 2</w:t>
+            <w:r>
+              <w:rPr>
+                <w:rFonts w:ascii="Calibri" w:eastAsia="Times New Roman" w:hAnsi="Calibri" w:cs="Times New Roman"/>
+                <w:color w:val="000000"/>
+                <w:lang w:eastAsia="de-CH"/>
+              </w:rPr>
+              <w:t>X</w:t>
+            </w:r>
+            <w:r>
+              <w:rPr>
+                <w:rFonts w:ascii="Calibri" w:eastAsia="Times New Roman" w:hAnsi="Calibri" w:cs="Times New Roman"/>
+                <w:color w:val="000000"/>
+                <w:vertAlign w:val="subscript"/>
+                <w:lang w:eastAsia="de-CH"/>
+              </w:rPr>
+              <w:t>2</w:t>
             </w:r>
             <w:r>
               <w:rPr>
@@ -980,8 +986,8 @@
       </w:tblPr>
       <w:tblGrid>
         <w:gridCol w:w="369"/>
-        <w:gridCol w:w="1225"/>
-        <w:gridCol w:w="1225"/>
+        <w:gridCol w:w="728"/>
+        <w:gridCol w:w="778"/>
       </w:tblGrid>
       <w:tr>
         <w:trPr>
@@ -1042,31 +1048,30 @@
                 <w:lang w:eastAsia="de-CH"/>
               </w:rPr>
             </w:pPr>
-            <w:proofErr w:type="spellStart"/>
-            <w:r>
-              <w:rPr>
-                <w:rFonts w:ascii="Calibri" w:eastAsia="Times New Roman" w:hAnsi="Calibri" w:cs="Times New Roman"/>
-                <w:color w:val="000000"/>
-                <w:lang w:eastAsia="de-CH"/>
-              </w:rPr>
-              <w:t>point</w:t>
-            </w:r>
-            <w:proofErr w:type="spellEnd"/>
-            <w:r>
-              <w:rPr>
-                <w:rFonts w:ascii="Calibri" w:eastAsia="Times New Roman" w:hAnsi="Calibri" w:cs="Times New Roman"/>
-                <w:color w:val="000000"/>
-                <w:lang w:eastAsia="de-CH"/>
-              </w:rPr>
-              <w:t xml:space="preserve"> 1</w:t>
-            </w:r>
-            <w:r>
-              <w:rPr>
-                <w:rFonts w:ascii="Calibri" w:eastAsia="Times New Roman" w:hAnsi="Calibri" w:cs="Times New Roman"/>
-                <w:color w:val="000000"/>
-                <w:lang w:eastAsia="de-CH"/>
-              </w:rPr>
-              <w:t xml:space="preserve"> (cm)</w:t>
+            <w:r>
+              <w:rPr>
+                <w:rFonts w:ascii="Calibri" w:eastAsia="Times New Roman" w:hAnsi="Calibri" w:cs="Times New Roman"/>
+                <w:color w:val="000000"/>
+                <w:lang w:eastAsia="de-CH"/>
+              </w:rPr>
+              <w:t>X</w:t>
+            </w:r>
+            <w:r>
+              <w:rPr>
+                <w:rFonts w:ascii="Calibri" w:eastAsia="Times New Roman" w:hAnsi="Calibri" w:cs="Times New Roman"/>
+                <w:color w:val="000000"/>
+                <w:vertAlign w:val="subscript"/>
+                <w:lang w:eastAsia="de-CH"/>
+              </w:rPr>
+              <w:t>1</w:t>
+            </w:r>
+            <w:r>
+              <w:rPr>
+                <w:rFonts w:ascii="Calibri" w:eastAsia="Times New Roman" w:hAnsi="Calibri" w:cs="Times New Roman"/>
+                <w:color w:val="000000"/>
+                <w:lang w:eastAsia="de-CH"/>
+              </w:rPr>
+              <w:t>(cm)</w:t>
             </w:r>
           </w:p>
         </w:tc>
@@ -1092,23 +1097,22 @@
                 <w:lang w:eastAsia="de-CH"/>
               </w:rPr>
             </w:pPr>
-            <w:proofErr w:type="spellStart"/>
-            <w:r>
-              <w:rPr>
-                <w:rFonts w:ascii="Calibri" w:eastAsia="Times New Roman" w:hAnsi="Calibri" w:cs="Times New Roman"/>
-                <w:color w:val="000000"/>
-                <w:lang w:eastAsia="de-CH"/>
-              </w:rPr>
-              <w:t>point</w:t>
-            </w:r>
-            <w:proofErr w:type="spellEnd"/>
-            <w:r>
-              <w:rPr>
-                <w:rFonts w:ascii="Calibri" w:eastAsia="Times New Roman" w:hAnsi="Calibri" w:cs="Times New Roman"/>
-                <w:color w:val="000000"/>
-                <w:lang w:eastAsia="de-CH"/>
-              </w:rPr>
-              <w:t xml:space="preserve"> 2</w:t>
+            <w:r>
+              <w:rPr>
+                <w:rFonts w:ascii="Calibri" w:eastAsia="Times New Roman" w:hAnsi="Calibri" w:cs="Times New Roman"/>
+                <w:color w:val="000000"/>
+                <w:lang w:eastAsia="de-CH"/>
+              </w:rPr>
+              <w:t>X</w:t>
+            </w:r>
+            <w:r>
+              <w:rPr>
+                <w:rFonts w:ascii="Calibri" w:eastAsia="Times New Roman" w:hAnsi="Calibri" w:cs="Times New Roman"/>
+                <w:color w:val="000000"/>
+                <w:vertAlign w:val="subscript"/>
+                <w:lang w:eastAsia="de-CH"/>
+              </w:rPr>
+              <w:t>2</w:t>
             </w:r>
             <w:r>
               <w:rPr>
@@ -1612,8 +1616,8 @@
       </w:tblPr>
       <w:tblGrid>
         <w:gridCol w:w="665"/>
-        <w:gridCol w:w="1225"/>
-        <w:gridCol w:w="1225"/>
+        <w:gridCol w:w="778"/>
+        <w:gridCol w:w="778"/>
       </w:tblGrid>
       <w:tr>
         <w:trPr>
@@ -1674,23 +1678,22 @@
                 <w:lang w:eastAsia="de-CH"/>
               </w:rPr>
             </w:pPr>
-            <w:proofErr w:type="spellStart"/>
-            <w:r>
-              <w:rPr>
-                <w:rFonts w:ascii="Calibri" w:eastAsia="Times New Roman" w:hAnsi="Calibri" w:cs="Times New Roman"/>
-                <w:color w:val="000000"/>
-                <w:lang w:eastAsia="de-CH"/>
-              </w:rPr>
-              <w:t>point</w:t>
-            </w:r>
-            <w:proofErr w:type="spellEnd"/>
-            <w:r>
-              <w:rPr>
-                <w:rFonts w:ascii="Calibri" w:eastAsia="Times New Roman" w:hAnsi="Calibri" w:cs="Times New Roman"/>
-                <w:color w:val="000000"/>
-                <w:lang w:eastAsia="de-CH"/>
-              </w:rPr>
-              <w:t xml:space="preserve"> 1</w:t>
+            <w:r>
+              <w:rPr>
+                <w:rFonts w:ascii="Calibri" w:eastAsia="Times New Roman" w:hAnsi="Calibri" w:cs="Times New Roman"/>
+                <w:color w:val="000000"/>
+                <w:lang w:eastAsia="de-CH"/>
+              </w:rPr>
+              <w:t>X</w:t>
+            </w:r>
+            <w:r>
+              <w:rPr>
+                <w:rFonts w:ascii="Calibri" w:eastAsia="Times New Roman" w:hAnsi="Calibri" w:cs="Times New Roman"/>
+                <w:color w:val="000000"/>
+                <w:vertAlign w:val="subscript"/>
+                <w:lang w:eastAsia="de-CH"/>
+              </w:rPr>
+              <w:t>1</w:t>
             </w:r>
             <w:r>
               <w:rPr>
@@ -1724,23 +1727,22 @@
                 <w:lang w:eastAsia="de-CH"/>
               </w:rPr>
             </w:pPr>
-            <w:proofErr w:type="spellStart"/>
-            <w:r>
-              <w:rPr>
-                <w:rFonts w:ascii="Calibri" w:eastAsia="Times New Roman" w:hAnsi="Calibri" w:cs="Times New Roman"/>
-                <w:color w:val="000000"/>
-                <w:lang w:eastAsia="de-CH"/>
-              </w:rPr>
-              <w:t>point</w:t>
-            </w:r>
-            <w:proofErr w:type="spellEnd"/>
-            <w:r>
-              <w:rPr>
-                <w:rFonts w:ascii="Calibri" w:eastAsia="Times New Roman" w:hAnsi="Calibri" w:cs="Times New Roman"/>
-                <w:color w:val="000000"/>
-                <w:lang w:eastAsia="de-CH"/>
-              </w:rPr>
-              <w:t xml:space="preserve"> 2</w:t>
+            <w:r>
+              <w:rPr>
+                <w:rFonts w:ascii="Calibri" w:eastAsia="Times New Roman" w:hAnsi="Calibri" w:cs="Times New Roman"/>
+                <w:color w:val="000000"/>
+                <w:lang w:eastAsia="de-CH"/>
+              </w:rPr>
+              <w:t>X</w:t>
+            </w:r>
+            <w:r>
+              <w:rPr>
+                <w:rFonts w:ascii="Calibri" w:eastAsia="Times New Roman" w:hAnsi="Calibri" w:cs="Times New Roman"/>
+                <w:color w:val="000000"/>
+                <w:vertAlign w:val="subscript"/>
+                <w:lang w:eastAsia="de-CH"/>
+              </w:rPr>
+              <w:t>2</w:t>
             </w:r>
             <w:r>
               <w:rPr>
@@ -2235,8 +2237,8 @@
       </w:tblPr>
       <w:tblGrid>
         <w:gridCol w:w="665"/>
-        <w:gridCol w:w="1225"/>
-        <w:gridCol w:w="1225"/>
+        <w:gridCol w:w="778"/>
+        <w:gridCol w:w="778"/>
       </w:tblGrid>
       <w:tr>
         <w:trPr>
@@ -2297,23 +2299,22 @@
                 <w:lang w:eastAsia="de-CH"/>
               </w:rPr>
             </w:pPr>
-            <w:proofErr w:type="spellStart"/>
-            <w:r>
-              <w:rPr>
-                <w:rFonts w:ascii="Calibri" w:eastAsia="Times New Roman" w:hAnsi="Calibri" w:cs="Times New Roman"/>
-                <w:color w:val="000000"/>
-                <w:lang w:eastAsia="de-CH"/>
-              </w:rPr>
-              <w:t>point</w:t>
-            </w:r>
-            <w:proofErr w:type="spellEnd"/>
-            <w:r>
-              <w:rPr>
-                <w:rFonts w:ascii="Calibri" w:eastAsia="Times New Roman" w:hAnsi="Calibri" w:cs="Times New Roman"/>
-                <w:color w:val="000000"/>
-                <w:lang w:eastAsia="de-CH"/>
-              </w:rPr>
-              <w:t xml:space="preserve"> 1</w:t>
+            <w:r>
+              <w:rPr>
+                <w:rFonts w:ascii="Calibri" w:eastAsia="Times New Roman" w:hAnsi="Calibri" w:cs="Times New Roman"/>
+                <w:color w:val="000000"/>
+                <w:lang w:eastAsia="de-CH"/>
+              </w:rPr>
+              <w:t>X</w:t>
+            </w:r>
+            <w:r>
+              <w:rPr>
+                <w:rFonts w:ascii="Calibri" w:eastAsia="Times New Roman" w:hAnsi="Calibri" w:cs="Times New Roman"/>
+                <w:color w:val="000000"/>
+                <w:vertAlign w:val="subscript"/>
+                <w:lang w:eastAsia="de-CH"/>
+              </w:rPr>
+              <w:t>1</w:t>
             </w:r>
             <w:r>
               <w:rPr>
@@ -2347,23 +2348,22 @@
                 <w:lang w:eastAsia="de-CH"/>
               </w:rPr>
             </w:pPr>
-            <w:proofErr w:type="spellStart"/>
-            <w:r>
-              <w:rPr>
-                <w:rFonts w:ascii="Calibri" w:eastAsia="Times New Roman" w:hAnsi="Calibri" w:cs="Times New Roman"/>
-                <w:color w:val="000000"/>
-                <w:lang w:eastAsia="de-CH"/>
-              </w:rPr>
-              <w:t>point</w:t>
-            </w:r>
-            <w:proofErr w:type="spellEnd"/>
-            <w:r>
-              <w:rPr>
-                <w:rFonts w:ascii="Calibri" w:eastAsia="Times New Roman" w:hAnsi="Calibri" w:cs="Times New Roman"/>
-                <w:color w:val="000000"/>
-                <w:lang w:eastAsia="de-CH"/>
-              </w:rPr>
-              <w:t xml:space="preserve"> 2</w:t>
+            <w:r>
+              <w:rPr>
+                <w:rFonts w:ascii="Calibri" w:eastAsia="Times New Roman" w:hAnsi="Calibri" w:cs="Times New Roman"/>
+                <w:color w:val="000000"/>
+                <w:lang w:eastAsia="de-CH"/>
+              </w:rPr>
+              <w:t>X</w:t>
+            </w:r>
+            <w:r>
+              <w:rPr>
+                <w:rFonts w:ascii="Calibri" w:eastAsia="Times New Roman" w:hAnsi="Calibri" w:cs="Times New Roman"/>
+                <w:color w:val="000000"/>
+                <w:vertAlign w:val="subscript"/>
+                <w:lang w:eastAsia="de-CH"/>
+              </w:rPr>
+              <w:t>2</w:t>
             </w:r>
             <w:r>
               <w:rPr>
@@ -3322,7 +3322,7 @@
 </file>
 
 <file path=customXml/itemProps1.xml><?xml version="1.0" encoding="utf-8"?>
-<ds:datastoreItem xmlns:ds="http://schemas.openxmlformats.org/officeDocument/2006/customXml" ds:itemID="{30FC2035-47DF-4BDC-A9FE-5052363C21C8}">
+<ds:datastoreItem xmlns:ds="http://schemas.openxmlformats.org/officeDocument/2006/customXml" ds:itemID="{2D51417E-8CDC-46D5-8E02-B54076BBD06F}">
   <ds:schemaRefs>
     <ds:schemaRef ds:uri="http://schemas.openxmlformats.org/officeDocument/2006/bibliography"/>
   </ds:schemaRefs>

</xml_diff>